<commit_message>
documentation word doc updated 073019
</commit_message>
<xml_diff>
--- a/onArduino/documentation.docx
+++ b/onArduino/documentation.docx
@@ -18,28 +18,21 @@
           <w:rFonts w:ascii="Calibri" w:hAnsi="Calibri" w:cs="Calibri"/>
           <w:lang w:val="en"/>
         </w:rPr>
-        <w:t>Stuff for Trac</w:t>
-      </w:r>
-      <w:r>
-        <w:rPr>
-          <w:rFonts w:ascii="Calibri" w:hAnsi="Calibri" w:cs="Calibri"/>
-          <w:lang w:val="en"/>
-        </w:rPr>
-        <w:t>e</w:t>
-      </w:r>
-      <w:r>
-        <w:rPr>
-          <w:rFonts w:ascii="Calibri" w:hAnsi="Calibri" w:cs="Calibri"/>
-          <w:lang w:val="en"/>
-        </w:rPr>
-        <w:t>y</w:t>
-      </w:r>
-      <w:r>
-        <w:rPr>
-          <w:rFonts w:ascii="Calibri" w:hAnsi="Calibri" w:cs="Calibri"/>
-          <w:lang w:val="en"/>
-        </w:rPr>
-        <w:t xml:space="preserve"> – documentation for research on the VS1053 codec line-level IO</w:t>
+        <w:t>D</w:t>
+      </w:r>
+      <w:r>
+        <w:rPr>
+          <w:rFonts w:ascii="Calibri" w:hAnsi="Calibri" w:cs="Calibri"/>
+          <w:lang w:val="en"/>
+        </w:rPr>
+        <w:t>ocumentation for research on the VS1053 codec line-level IO</w:t>
+      </w:r>
+      <w:r>
+        <w:rPr>
+          <w:rFonts w:ascii="Calibri" w:hAnsi="Calibri" w:cs="Calibri"/>
+          <w:lang w:val="en"/>
+        </w:rPr>
+        <w:t xml:space="preserve"> on Pi and Arduino</w:t>
       </w:r>
     </w:p>
     <w:p>
@@ -456,16 +449,33 @@
               </w:rPr>
               <w:t xml:space="preserve"> VLSI solutions plugins for different encoding formats and techniques for manipulating the audio data with individual documents on implementation, </w:t>
             </w:r>
-            <w:hyperlink r:id="rId9" w:history="1">
-              <w:r>
-                <w:rPr>
-                  <w:rStyle w:val="Hyperlink"/>
-                  <w:rFonts w:ascii="Calibri" w:hAnsi="Calibri" w:cs="Calibri"/>
-                  <w:lang w:val="en"/>
-                </w:rPr>
-                <w:t>here.</w:t>
-              </w:r>
-            </w:hyperlink>
+            <w:bookmarkStart w:id="1" w:name="_Hlk15378462"/>
+            <w:r>
+              <w:fldChar w:fldCharType="begin"/>
+            </w:r>
+            <w:r>
+              <w:instrText xml:space="preserve"> HYPERLINK "http://www.vlsi.fi/en/support/software/vs10xxplugins.html" </w:instrText>
+            </w:r>
+            <w:r>
+              <w:fldChar w:fldCharType="separate"/>
+            </w:r>
+            <w:r>
+              <w:rPr>
+                <w:rStyle w:val="Hyperlink"/>
+                <w:rFonts w:ascii="Calibri" w:hAnsi="Calibri" w:cs="Calibri"/>
+                <w:lang w:val="en"/>
+              </w:rPr>
+              <w:t>here.</w:t>
+            </w:r>
+            <w:r>
+              <w:rPr>
+                <w:rStyle w:val="Hyperlink"/>
+                <w:rFonts w:ascii="Calibri" w:hAnsi="Calibri" w:cs="Calibri"/>
+                <w:lang w:val="en"/>
+              </w:rPr>
+              <w:fldChar w:fldCharType="end"/>
+            </w:r>
+            <w:bookmarkEnd w:id="1"/>
           </w:p>
         </w:tc>
       </w:tr>
@@ -509,7 +519,7 @@
               </w:rPr>
               <w:t xml:space="preserve">A project that uses the MAX4466 Electret Mic to record 9 hours activated with a button press, </w:t>
             </w:r>
-            <w:hyperlink r:id="rId10" w:history="1">
+            <w:hyperlink r:id="rId9" w:history="1">
               <w:r>
                 <w:rPr>
                   <w:rStyle w:val="Hyperlink"/>
@@ -569,7 +579,7 @@
               </w:rPr>
               <w:t xml:space="preserve">Specific VS1053 audio input/output, addresses, modes, and registers, </w:t>
             </w:r>
-            <w:hyperlink r:id="rId11" w:history="1">
+            <w:hyperlink r:id="rId10" w:history="1">
               <w:r>
                 <w:rPr>
                   <w:rStyle w:val="Hyperlink"/>
@@ -610,7 +620,7 @@
                 <w:rFonts w:ascii="Calibri" w:hAnsi="Calibri" w:cs="Calibri"/>
                 <w:lang w:val="en"/>
               </w:rPr>
-              <w:t>Attachments</w:t>
+              <w:t>Tibits</w:t>
             </w:r>
           </w:p>
         </w:tc>
@@ -629,409 +639,203 @@
                 <w:lang w:val="en"/>
               </w:rPr>
             </w:pPr>
-          </w:p>
-        </w:tc>
-      </w:tr>
-      <w:tr>
-        <w:tc>
-          <w:tcPr>
-            <w:tcW w:w="1426" w:type="dxa"/>
-          </w:tcPr>
-          <w:p>
-            <w:pPr>
-              <w:autoSpaceDE w:val="0"/>
-              <w:autoSpaceDN w:val="0"/>
-              <w:adjustRightInd w:val="0"/>
-              <w:spacing w:after="200" w:line="276" w:lineRule="auto"/>
-              <w:rPr>
-                <w:rFonts w:ascii="Calibri" w:hAnsi="Calibri" w:cs="Calibri"/>
-                <w:lang w:val="en"/>
-              </w:rPr>
-            </w:pPr>
-          </w:p>
-        </w:tc>
-        <w:tc>
-          <w:tcPr>
-            <w:tcW w:w="8019" w:type="dxa"/>
-          </w:tcPr>
-          <w:p>
-            <w:pPr>
-              <w:autoSpaceDE w:val="0"/>
-              <w:autoSpaceDN w:val="0"/>
-              <w:adjustRightInd w:val="0"/>
-              <w:spacing w:after="200" w:line="276" w:lineRule="auto"/>
-              <w:rPr>
-                <w:rFonts w:ascii="Calibri" w:hAnsi="Calibri" w:cs="Calibri"/>
-                <w:lang w:val="en"/>
-              </w:rPr>
-            </w:pPr>
             <w:r>
               <w:rPr>
                 <w:rFonts w:ascii="Calibri" w:hAnsi="Calibri" w:cs="Calibri"/>
                 <w:lang w:val="en"/>
               </w:rPr>
-              <w:t xml:space="preserve">“ </w:t>
+              <w:t xml:space="preserve">Have played with </w:t>
+            </w:r>
+            <w:r>
+              <w:rPr>
+                <w:rFonts w:ascii="Calibri" w:hAnsi="Calibri" w:cs="Calibri"/>
+                <w:lang w:val="en"/>
+              </w:rPr>
+              <w:t>adafruit blinka and circuit python bundles, seems like a dead end so far.</w:t>
             </w:r>
           </w:p>
         </w:tc>
       </w:tr>
-      <w:tr>
-        <w:tc>
-          <w:tcPr>
-            <w:tcW w:w="1426" w:type="dxa"/>
-          </w:tcPr>
-          <w:p>
-            <w:pPr>
-              <w:autoSpaceDE w:val="0"/>
-              <w:autoSpaceDN w:val="0"/>
-              <w:adjustRightInd w:val="0"/>
-              <w:spacing w:after="200" w:line="276" w:lineRule="auto"/>
-              <w:rPr>
-                <w:rFonts w:ascii="Calibri" w:hAnsi="Calibri" w:cs="Calibri"/>
-                <w:lang w:val="en"/>
-              </w:rPr>
-            </w:pPr>
-            <w:r>
-              <w:rPr>
-                <w:rFonts w:ascii="Calibri" w:hAnsi="Calibri" w:cs="Calibri"/>
-                <w:lang w:val="en"/>
-              </w:rPr>
-              <w:t>Still Working</w:t>
-            </w:r>
-          </w:p>
-        </w:tc>
-        <w:tc>
-          <w:tcPr>
-            <w:tcW w:w="8019" w:type="dxa"/>
-          </w:tcPr>
-          <w:p>
-            <w:pPr>
-              <w:autoSpaceDE w:val="0"/>
-              <w:autoSpaceDN w:val="0"/>
-              <w:adjustRightInd w:val="0"/>
-              <w:spacing w:after="200" w:line="276" w:lineRule="auto"/>
-              <w:rPr>
-                <w:rFonts w:ascii="Calibri" w:hAnsi="Calibri" w:cs="Calibri"/>
-                <w:lang w:val="en"/>
-              </w:rPr>
-            </w:pPr>
-            <w:r>
-              <w:rPr>
-                <w:rFonts w:ascii="Calibri" w:hAnsi="Calibri" w:cs="Calibri"/>
-                <w:lang w:val="en"/>
-              </w:rPr>
-              <w:t xml:space="preserve">Have played with </w:t>
-            </w:r>
-            <w:proofErr w:type="spellStart"/>
-            <w:r>
-              <w:rPr>
-                <w:rFonts w:ascii="Calibri" w:hAnsi="Calibri" w:cs="Calibri"/>
-                <w:lang w:val="en"/>
-              </w:rPr>
-              <w:t>adafruit</w:t>
-            </w:r>
-            <w:proofErr w:type="spellEnd"/>
-            <w:r>
-              <w:rPr>
-                <w:rFonts w:ascii="Calibri" w:hAnsi="Calibri" w:cs="Calibri"/>
-                <w:lang w:val="en"/>
-              </w:rPr>
-              <w:t xml:space="preserve"> </w:t>
-            </w:r>
-            <w:proofErr w:type="spellStart"/>
-            <w:r>
-              <w:rPr>
-                <w:rFonts w:ascii="Calibri" w:hAnsi="Calibri" w:cs="Calibri"/>
-                <w:lang w:val="en"/>
-              </w:rPr>
-              <w:t>blinka</w:t>
-            </w:r>
-            <w:proofErr w:type="spellEnd"/>
-            <w:r>
-              <w:rPr>
-                <w:rFonts w:ascii="Calibri" w:hAnsi="Calibri" w:cs="Calibri"/>
-                <w:lang w:val="en"/>
-              </w:rPr>
-              <w:t xml:space="preserve"> and circuit python bundles, seems like a dead end so far.</w:t>
-            </w:r>
-          </w:p>
-        </w:tc>
-      </w:tr>
+      <w:bookmarkEnd w:id="0"/>
     </w:tbl>
-    <w:bookmarkEnd w:id="0"/>
+    <w:p>
+      <w:pPr>
+        <w:rPr>
+          <w:b/>
+          <w:sz w:val="24"/>
+        </w:rPr>
+      </w:pPr>
+    </w:p>
+    <w:p>
+      <w:pPr>
+        <w:rPr>
+          <w:b/>
+          <w:sz w:val="24"/>
+        </w:rPr>
+      </w:pPr>
+      <w:r>
+        <w:rPr>
+          <w:b/>
+          <w:sz w:val="24"/>
+        </w:rPr>
+        <w:t xml:space="preserve">Pin Connections </w:t>
+      </w:r>
+    </w:p>
     <w:p>
       <w:pPr>
         <w:pStyle w:val="Subtitle"/>
         <w:rPr>
-          <w:sz w:val="24"/>
-          <w:lang w:val="en"/>
-        </w:rPr>
-      </w:pPr>
-      <w:r>
-        <w:rPr>
-          <w:sz w:val="24"/>
-          <w:lang w:val="en"/>
-        </w:rPr>
-        <w:t>Files</w:t>
-      </w:r>
-      <w:r>
-        <w:rPr>
-          <w:sz w:val="24"/>
-          <w:lang w:val="en"/>
-        </w:rPr>
-        <w:t xml:space="preserve"> (more details in sketches)</w:t>
-      </w:r>
-    </w:p>
-    <w:p>
-      <w:pPr>
-        <w:rPr>
-          <w:lang w:val="en"/>
-        </w:rPr>
-      </w:pPr>
-      <w:proofErr w:type="spellStart"/>
-      <w:r>
-        <w:rPr>
-          <w:lang w:val="en"/>
-        </w:rPr>
-        <w:t>sineTest</w:t>
-      </w:r>
-      <w:proofErr w:type="spellEnd"/>
-      <w:r>
-        <w:rPr>
-          <w:lang w:val="en"/>
-        </w:rPr>
-        <w:t xml:space="preserve"> – checks pins are connected properly by sending a tone to LOUT/ROUT without SD card</w:t>
-      </w:r>
-    </w:p>
-    <w:p>
-      <w:pPr>
-        <w:rPr>
-          <w:lang w:val="en"/>
-        </w:rPr>
-      </w:pPr>
-      <w:r>
-        <w:rPr>
-          <w:rFonts w:ascii="Calibri" w:hAnsi="Calibri" w:cs="Calibri"/>
-          <w:lang w:val="en"/>
-        </w:rPr>
-        <w:t>Adafruit_VS1053.h/.</w:t>
-      </w:r>
-      <w:proofErr w:type="spellStart"/>
-      <w:r>
-        <w:rPr>
-          <w:rFonts w:ascii="Calibri" w:hAnsi="Calibri" w:cs="Calibri"/>
-          <w:lang w:val="en"/>
-        </w:rPr>
-        <w:t>cpp</w:t>
-      </w:r>
-      <w:proofErr w:type="spellEnd"/>
-      <w:r>
-        <w:rPr>
-          <w:rFonts w:ascii="Calibri" w:hAnsi="Calibri" w:cs="Calibri"/>
-          <w:lang w:val="en"/>
-        </w:rPr>
-        <w:t xml:space="preserve"> - contains the edited libraries my .</w:t>
-      </w:r>
-      <w:proofErr w:type="spellStart"/>
-      <w:r>
-        <w:rPr>
-          <w:rFonts w:ascii="Calibri" w:hAnsi="Calibri" w:cs="Calibri"/>
-          <w:lang w:val="en"/>
-        </w:rPr>
-        <w:t>ino</w:t>
-      </w:r>
-      <w:proofErr w:type="spellEnd"/>
-      <w:r>
-        <w:rPr>
-          <w:rFonts w:ascii="Calibri" w:hAnsi="Calibri" w:cs="Calibri"/>
-          <w:lang w:val="en"/>
-        </w:rPr>
-        <w:t xml:space="preserve"> files ran because I changed some data member from private to protected for testing </w:t>
-      </w:r>
-      <w:proofErr w:type="spellStart"/>
-      <w:r>
-        <w:rPr>
-          <w:rFonts w:ascii="Calibri" w:hAnsi="Calibri" w:cs="Calibri"/>
-          <w:lang w:val="en"/>
-        </w:rPr>
-        <w:t>sineTest</w:t>
-      </w:r>
-      <w:proofErr w:type="spellEnd"/>
-      <w:r>
-        <w:rPr>
-          <w:rFonts w:ascii="Calibri" w:hAnsi="Calibri" w:cs="Calibri"/>
-          <w:lang w:val="en"/>
-        </w:rPr>
-        <w:t xml:space="preserve">, but the one from the internet, </w:t>
-      </w:r>
-      <w:hyperlink r:id="rId12" w:history="1">
-        <w:r>
-          <w:rPr>
-            <w:rStyle w:val="Hyperlink"/>
-            <w:rFonts w:ascii="Calibri" w:hAnsi="Calibri" w:cs="Calibri"/>
-            <w:lang w:val="en"/>
-          </w:rPr>
-          <w:t>here</w:t>
-        </w:r>
-      </w:hyperlink>
-      <w:r>
-        <w:rPr>
-          <w:rStyle w:val="Hyperlink"/>
-          <w:rFonts w:ascii="Calibri" w:hAnsi="Calibri" w:cs="Calibri"/>
-          <w:lang w:val="en"/>
-        </w:rPr>
-        <w:t xml:space="preserve">, </w:t>
-      </w:r>
-      <w:r>
-        <w:rPr>
-          <w:rFonts w:ascii="Calibri" w:hAnsi="Calibri" w:cs="Calibri"/>
-          <w:lang w:val="en"/>
-        </w:rPr>
-        <w:t>should work fine with other sketches.</w:t>
+          <w:rFonts w:eastAsiaTheme="minorHAnsi"/>
+          <w:color w:val="auto"/>
+          <w:spacing w:val="0"/>
+        </w:rPr>
+      </w:pPr>
+      <w:r>
+        <w:rPr>
+          <w:rFonts w:eastAsiaTheme="minorHAnsi"/>
+          <w:color w:val="auto"/>
+          <w:spacing w:val="0"/>
+        </w:rPr>
+        <w:t>(VS1053 -&gt; ARDUINO)</w:t>
+      </w:r>
+      <w:r>
+        <w:rPr>
+          <w:rFonts w:eastAsiaTheme="minorHAnsi"/>
+          <w:color w:val="auto"/>
+          <w:spacing w:val="0"/>
+        </w:rPr>
+        <w:t xml:space="preserve"> (equivalent SPI connections can be found on Pi’s pinout reference sheets)</w:t>
+      </w:r>
+    </w:p>
+    <w:p>
+      <w:pPr>
+        <w:rPr>
+          <w:lang w:val="en"/>
+        </w:rPr>
+      </w:pPr>
+      <w:r>
+        <w:rPr>
+          <w:lang w:val="en"/>
+        </w:rPr>
+        <w:t>XDCS -&gt; D8</w:t>
+      </w:r>
+    </w:p>
+    <w:p>
+      <w:pPr>
+        <w:rPr>
+          <w:lang w:val="en"/>
+        </w:rPr>
+      </w:pPr>
+      <w:r>
+        <w:rPr>
+          <w:lang w:val="en"/>
+        </w:rPr>
+        <w:t>SDCS -&gt; D4</w:t>
+      </w:r>
+    </w:p>
+    <w:p>
+      <w:pPr>
+        <w:rPr>
+          <w:lang w:val="en"/>
+        </w:rPr>
+      </w:pPr>
+      <w:r>
+        <w:rPr>
+          <w:lang w:val="en"/>
+        </w:rPr>
+        <w:t>CS -&gt; D10</w:t>
+      </w:r>
+    </w:p>
+    <w:p>
+      <w:pPr>
+        <w:rPr>
+          <w:lang w:val="en"/>
+        </w:rPr>
+      </w:pPr>
+      <w:r>
+        <w:rPr>
+          <w:lang w:val="en"/>
+        </w:rPr>
+        <w:t>RST -&gt; D9</w:t>
+      </w:r>
+    </w:p>
+    <w:p>
+      <w:pPr>
+        <w:rPr>
+          <w:lang w:val="en"/>
+        </w:rPr>
+      </w:pPr>
+      <w:r>
+        <w:rPr>
+          <w:lang w:val="en"/>
+        </w:rPr>
+        <w:t>SCLK -&gt; D13</w:t>
+      </w:r>
+    </w:p>
+    <w:p>
+      <w:pPr>
+        <w:rPr>
+          <w:lang w:val="en"/>
+        </w:rPr>
+      </w:pPr>
+      <w:r>
+        <w:rPr>
+          <w:lang w:val="en"/>
+        </w:rPr>
+        <w:t xml:space="preserve">MOSI -&gt; D12 </w:t>
+      </w:r>
+    </w:p>
+    <w:p>
+      <w:pPr>
+        <w:rPr>
+          <w:lang w:val="en"/>
+        </w:rPr>
+      </w:pPr>
+      <w:r>
+        <w:rPr>
+          <w:lang w:val="en"/>
+        </w:rPr>
+        <w:t>MISO -&gt; D11</w:t>
+      </w:r>
+    </w:p>
+    <w:p>
+      <w:pPr>
+        <w:rPr>
+          <w:lang w:val="en"/>
+        </w:rPr>
+      </w:pPr>
+      <w:r>
+        <w:rPr>
+          <w:lang w:val="en"/>
+        </w:rPr>
+        <w:lastRenderedPageBreak/>
+        <w:t>GND -&gt; GND</w:t>
+      </w:r>
+    </w:p>
+    <w:p>
+      <w:r>
+        <w:t>VCC -&gt; 5V</w:t>
+      </w:r>
+    </w:p>
+    <w:p>
+      <w:r>
+        <w:t>DREQ -&gt; D3</w:t>
       </w:r>
     </w:p>
     <w:p>
       <w:pPr>
         <w:pStyle w:val="Subtitle"/>
         <w:rPr>
-          <w:sz w:val="24"/>
-          <w:lang w:val="en"/>
-        </w:rPr>
-      </w:pPr>
-    </w:p>
-    <w:p>
-      <w:pPr>
-        <w:pStyle w:val="Subtitle"/>
-        <w:rPr>
-          <w:sz w:val="24"/>
-          <w:lang w:val="en"/>
-        </w:rPr>
-      </w:pPr>
-      <w:r>
-        <w:rPr>
-          <w:sz w:val="24"/>
-          <w:lang w:val="en"/>
-        </w:rPr>
-        <w:t xml:space="preserve">Pin Connections </w:t>
-      </w:r>
-    </w:p>
-    <w:p>
-      <w:pPr>
-        <w:pStyle w:val="Subtitle"/>
-        <w:rPr>
-          <w:lang w:val="en"/>
-        </w:rPr>
-      </w:pPr>
-      <w:r>
-        <w:rPr>
-          <w:lang w:val="en"/>
-        </w:rPr>
-        <w:t>(VS1053 -&gt; ARDUINO)</w:t>
-      </w:r>
-    </w:p>
-    <w:p>
-      <w:pPr>
-        <w:rPr>
-          <w:lang w:val="en"/>
-        </w:rPr>
-      </w:pPr>
-      <w:r>
-        <w:rPr>
-          <w:lang w:val="en"/>
-        </w:rPr>
-        <w:lastRenderedPageBreak/>
-        <w:t>XDCS -&gt; D8</w:t>
-      </w:r>
-    </w:p>
-    <w:p>
-      <w:pPr>
-        <w:rPr>
-          <w:lang w:val="en"/>
-        </w:rPr>
-      </w:pPr>
-      <w:r>
-        <w:rPr>
-          <w:lang w:val="en"/>
-        </w:rPr>
-        <w:t>SDCS -&gt; D4</w:t>
-      </w:r>
-    </w:p>
-    <w:p>
-      <w:pPr>
-        <w:rPr>
-          <w:lang w:val="en"/>
-        </w:rPr>
-      </w:pPr>
-      <w:r>
-        <w:rPr>
-          <w:lang w:val="en"/>
-        </w:rPr>
-        <w:t>CS -&gt; D10</w:t>
-      </w:r>
-    </w:p>
-    <w:p>
-      <w:pPr>
-        <w:rPr>
-          <w:lang w:val="en"/>
-        </w:rPr>
-      </w:pPr>
-      <w:r>
-        <w:rPr>
-          <w:lang w:val="en"/>
-        </w:rPr>
-        <w:t>RST -&gt; D9</w:t>
-      </w:r>
-    </w:p>
-    <w:p>
-      <w:pPr>
-        <w:rPr>
-          <w:lang w:val="en"/>
-        </w:rPr>
-      </w:pPr>
-      <w:r>
-        <w:rPr>
-          <w:lang w:val="en"/>
-        </w:rPr>
-        <w:t>SCLK -&gt; D13</w:t>
-      </w:r>
-    </w:p>
-    <w:p>
-      <w:pPr>
-        <w:rPr>
-          <w:lang w:val="en"/>
-        </w:rPr>
-      </w:pPr>
-      <w:r>
-        <w:rPr>
-          <w:lang w:val="en"/>
-        </w:rPr>
-        <w:t xml:space="preserve">MOSI -&gt; D12 </w:t>
-      </w:r>
-    </w:p>
-    <w:p>
-      <w:pPr>
-        <w:rPr>
-          <w:lang w:val="en"/>
-        </w:rPr>
-      </w:pPr>
-      <w:r>
-        <w:rPr>
-          <w:lang w:val="en"/>
-        </w:rPr>
-        <w:t>MISO -&gt; D11</w:t>
-      </w:r>
-    </w:p>
-    <w:p>
-      <w:pPr>
-        <w:rPr>
-          <w:lang w:val="en"/>
-        </w:rPr>
-      </w:pPr>
-      <w:r>
-        <w:rPr>
-          <w:lang w:val="en"/>
-        </w:rPr>
-        <w:t>GND -&gt; GND</w:t>
+          <w:lang w:val="en"/>
+        </w:rPr>
+      </w:pPr>
+      <w:r>
+        <w:rPr>
+          <w:rFonts w:eastAsiaTheme="minorHAnsi"/>
+          <w:color w:val="auto"/>
+          <w:spacing w:val="0"/>
+        </w:rPr>
+        <w:t>(MAX4466 -&gt; VS1053)</w:t>
       </w:r>
     </w:p>
     <w:p>
@@ -1057,46 +861,6 @@
         <w:rPr>
           <w:lang w:val="en"/>
         </w:rPr>
-        <w:t>DREQ -&gt; D3</w:t>
-      </w:r>
-    </w:p>
-    <w:p>
-      <w:pPr>
-        <w:pStyle w:val="Subtitle"/>
-        <w:rPr>
-          <w:lang w:val="en"/>
-        </w:rPr>
-      </w:pPr>
-      <w:r>
-        <w:rPr>
-          <w:lang w:val="en"/>
-        </w:rPr>
-        <w:t>(MAX4466 -&gt; VS1053)</w:t>
-      </w:r>
-    </w:p>
-    <w:p>
-      <w:pPr>
-        <w:rPr>
-          <w:lang w:val="en"/>
-        </w:rPr>
-      </w:pPr>
-      <w:r>
-        <w:rPr>
-          <w:lang w:val="en"/>
-        </w:rPr>
-        <w:t>VCC -&gt; 5V</w:t>
-      </w:r>
-    </w:p>
-    <w:p>
-      <w:pPr>
-        <w:rPr>
-          <w:lang w:val="en"/>
-        </w:rPr>
-      </w:pPr>
-      <w:r>
-        <w:rPr>
-          <w:lang w:val="en"/>
-        </w:rPr>
         <w:t>GND -&gt; AGND</w:t>
       </w:r>
     </w:p>
@@ -1125,7 +889,7 @@
         </w:rPr>
         <w:t xml:space="preserve">Other people with mic connection issues, </w:t>
       </w:r>
-      <w:hyperlink r:id="rId13" w:history="1">
+      <w:hyperlink r:id="rId11" w:history="1">
         <w:r>
           <w:rPr>
             <w:rStyle w:val="Hyperlink"/>
@@ -1140,8 +904,6 @@
         </w:rPr>
         <w:t>.</w:t>
       </w:r>
-      <w:bookmarkStart w:id="1" w:name="_GoBack"/>
-      <w:bookmarkEnd w:id="1"/>
       <w:r>
         <w:rPr>
           <w:lang w:val="en"/>
@@ -1151,181 +913,149 @@
     </w:p>
     <w:p>
       <w:pPr>
-        <w:pStyle w:val="Subtitle"/>
-        <w:rPr>
-          <w:lang w:val="en"/>
-        </w:rPr>
-      </w:pPr>
-      <w:r>
-        <w:rPr>
-          <w:lang w:val="en"/>
-        </w:rPr>
-        <w:t>(VS1053 -&gt; HEADPHONE SOCKET)</w:t>
-      </w:r>
-    </w:p>
-    <w:p>
-      <w:pPr>
-        <w:rPr>
-          <w:lang w:val="en"/>
-        </w:rPr>
-      </w:pPr>
-      <w:r>
-        <w:rPr>
-          <w:lang w:val="en"/>
-        </w:rPr>
-        <w:t>AGND -&gt; MIDDLE PIN</w:t>
-      </w:r>
-    </w:p>
-    <w:p>
-      <w:pPr>
-        <w:rPr>
-          <w:lang w:val="en"/>
-        </w:rPr>
-      </w:pPr>
-      <w:r>
-        <w:rPr>
-          <w:lang w:val="en"/>
-        </w:rPr>
-        <w:t>LOUT/ROUT -&gt; OUTER PINS</w:t>
-      </w:r>
-    </w:p>
-    <w:p>
-      <w:pPr>
-        <w:pStyle w:val="Subtitle"/>
-        <w:rPr>
-          <w:sz w:val="24"/>
-          <w:lang w:val="en"/>
-        </w:rPr>
-      </w:pPr>
-      <w:r>
-        <w:rPr>
-          <w:sz w:val="24"/>
-          <w:lang w:val="en"/>
-        </w:rPr>
-        <w:t>To Do</w:t>
-      </w:r>
-    </w:p>
-    <w:p>
-      <w:pPr>
-        <w:rPr>
-          <w:lang w:val="en"/>
-        </w:rPr>
-      </w:pPr>
-      <w:r>
-        <w:rPr>
-          <w:lang w:val="en"/>
-        </w:rPr>
-        <w:t xml:space="preserve">-use </w:t>
-      </w:r>
-      <w:proofErr w:type="spellStart"/>
-      <w:r>
-        <w:rPr>
-          <w:lang w:val="en"/>
-        </w:rPr>
-        <w:t>recorgOgg</w:t>
-      </w:r>
-      <w:proofErr w:type="spellEnd"/>
-      <w:r>
-        <w:rPr>
-          <w:lang w:val="en"/>
-        </w:rPr>
-        <w:t xml:space="preserve"> to upload ADMIXER plug in (plugins found here) to encode in mp3 wav format (?)</w:t>
-      </w:r>
-    </w:p>
-    <w:p>
-      <w:pPr>
-        <w:rPr>
-          <w:lang w:val="en"/>
-        </w:rPr>
-      </w:pPr>
-      <w:r>
-        <w:rPr>
-          <w:lang w:val="en"/>
-        </w:rPr>
-        <w:t xml:space="preserve">-this </w:t>
-      </w:r>
-      <w:proofErr w:type="spellStart"/>
-      <w:r>
-        <w:rPr>
-          <w:lang w:val="en"/>
-        </w:rPr>
-        <w:t>strat</w:t>
-      </w:r>
-      <w:proofErr w:type="spellEnd"/>
-      <w:r>
-        <w:rPr>
-          <w:lang w:val="en"/>
-        </w:rPr>
-        <w:t xml:space="preserve"> forum to use this setup as a real-time mic amplifier </w:t>
-      </w:r>
-    </w:p>
-    <w:p>
-      <w:pPr>
-        <w:pStyle w:val="Subtitle"/>
-        <w:rPr>
-          <w:sz w:val="24"/>
-          <w:lang w:val="en"/>
-        </w:rPr>
-      </w:pPr>
-      <w:r>
-        <w:rPr>
-          <w:sz w:val="24"/>
-          <w:lang w:val="en"/>
-        </w:rPr>
-        <w:t>Notes</w:t>
-      </w:r>
-    </w:p>
-    <w:p>
-      <w:pPr>
-        <w:rPr>
-          <w:lang w:val="en"/>
-        </w:rPr>
-      </w:pPr>
-      <w:r>
-        <w:rPr>
-          <w:lang w:val="en"/>
-        </w:rPr>
-        <w:t xml:space="preserve">MAX 4466 </w:t>
-      </w:r>
-      <w:hyperlink r:id="rId14" w:history="1">
+        <w:rPr>
+          <w:lang w:val="en"/>
+        </w:rPr>
+      </w:pPr>
+      <w:r>
+        <w:rPr>
+          <w:lang w:val="en"/>
+        </w:rPr>
+        <w:t xml:space="preserve">If audio is spotty, </w:t>
+      </w:r>
+      <w:hyperlink r:id="rId12" w:history="1">
         <w:r>
           <w:rPr>
             <w:rStyle w:val="Hyperlink"/>
             <w:lang w:val="en"/>
           </w:rPr>
-          <w:t>datasheet</w:t>
+          <w:t>here</w:t>
         </w:r>
       </w:hyperlink>
       <w:r>
         <w:rPr>
           <w:lang w:val="en"/>
         </w:rPr>
-        <w:t xml:space="preserve"> says to b</w:t>
-      </w:r>
-      <w:r>
-        <w:rPr>
-          <w:lang w:val="en"/>
-        </w:rPr>
-        <w:t>ypass the power supply with a 0.1µF capacitor to ground</w:t>
-      </w:r>
-    </w:p>
-    <w:p>
-      <w:pPr>
-        <w:autoSpaceDE w:val="0"/>
-        <w:autoSpaceDN w:val="0"/>
-        <w:adjustRightInd w:val="0"/>
-        <w:spacing w:after="200" w:line="276" w:lineRule="auto"/>
-        <w:rPr>
-          <w:rFonts w:ascii="Calibri" w:hAnsi="Calibri" w:cs="Calibri"/>
-          <w:lang w:val="en"/>
-        </w:rPr>
-      </w:pPr>
-      <w:r>
-        <w:rPr>
-          <w:rFonts w:ascii="Calibri" w:hAnsi="Calibri" w:cs="Calibri"/>
-          <w:lang w:val="en"/>
-        </w:rPr>
-        <w:t>As of 07/11/19</w:t>
+        <w:t>.</w:t>
+      </w:r>
+    </w:p>
+    <w:p>
+      <w:pPr>
+        <w:pStyle w:val="Subtitle"/>
+        <w:rPr>
+          <w:rFonts w:eastAsiaTheme="minorHAnsi"/>
+          <w:color w:val="auto"/>
+          <w:spacing w:val="0"/>
+        </w:rPr>
+      </w:pPr>
+      <w:r>
+        <w:rPr>
+          <w:rFonts w:eastAsiaTheme="minorHAnsi"/>
+          <w:color w:val="auto"/>
+          <w:spacing w:val="0"/>
+        </w:rPr>
+        <w:t>(VS1053 -&gt; HEADPHONE SOCKET)</w:t>
+      </w:r>
+    </w:p>
+    <w:p>
+      <w:r>
+        <w:t>AGND -&gt; MIDDLE PIN</w:t>
+      </w:r>
+    </w:p>
+    <w:p>
+      <w:r>
+        <w:t>LOUT/ROUT -&gt; OUTER PINS</w:t>
+      </w:r>
+    </w:p>
+    <w:p>
+      <w:pPr>
+        <w:rPr>
+          <w:b/>
+          <w:sz w:val="24"/>
+        </w:rPr>
+      </w:pPr>
+      <w:r>
+        <w:rPr>
+          <w:b/>
+          <w:sz w:val="24"/>
+        </w:rPr>
+        <w:t>WHAT IS IN ‘</w:t>
+      </w:r>
+      <w:proofErr w:type="spellStart"/>
+      <w:r>
+        <w:rPr>
+          <w:b/>
+          <w:sz w:val="24"/>
+        </w:rPr>
+        <w:t>SW_roverlink</w:t>
+      </w:r>
+      <w:proofErr w:type="spellEnd"/>
+      <w:r>
+        <w:rPr>
+          <w:b/>
+          <w:sz w:val="24"/>
+        </w:rPr>
+        <w:t xml:space="preserve">’ </w:t>
+      </w:r>
+    </w:p>
+    <w:p>
+      <w:pPr>
+        <w:rPr>
+          <w:lang w:val="en"/>
+        </w:rPr>
+      </w:pPr>
+      <w:r>
+        <w:rPr>
+          <w:lang w:val="en"/>
+        </w:rPr>
+        <w:t>Python scripts for USB audio input on the Raspberry Pi 3 and a folder for Arduino sketches</w:t>
+      </w:r>
+    </w:p>
+    <w:p>
+      <w:pPr>
+        <w:rPr>
+          <w:b/>
+          <w:sz w:val="24"/>
+        </w:rPr>
+      </w:pPr>
+      <w:r>
+        <w:rPr>
+          <w:b/>
+          <w:sz w:val="24"/>
+        </w:rPr>
+        <w:t xml:space="preserve">WHAT IS IN </w:t>
+      </w:r>
+      <w:r>
+        <w:rPr>
+          <w:b/>
+          <w:sz w:val="24"/>
+        </w:rPr>
+        <w:t>‘</w:t>
+      </w:r>
+      <w:r>
+        <w:rPr>
+          <w:b/>
+          <w:sz w:val="24"/>
+        </w:rPr>
+        <w:t>onArduino</w:t>
+      </w:r>
+      <w:r>
+        <w:rPr>
+          <w:b/>
+          <w:sz w:val="24"/>
+        </w:rPr>
+        <w:t xml:space="preserve">’ </w:t>
+      </w:r>
+    </w:p>
+    <w:p>
+      <w:r>
+        <w:rPr>
+          <w:i/>
+        </w:rPr>
+        <w:t>Adafruit_VS1053_Library</w:t>
+      </w:r>
+      <w:r>
+        <w:t xml:space="preserve"> contains some edited data members and Arduino console print statements for testing</w:t>
       </w:r>
     </w:p>
     <w:p>
@@ -1333,23 +1063,34 @@
         <w:pStyle w:val="ListParagraph"/>
         <w:numPr>
           <w:ilvl w:val="0"/>
-          <w:numId w:val="2"/>
+          <w:numId w:val="3"/>
         </w:numPr>
-        <w:autoSpaceDE w:val="0"/>
-        <w:autoSpaceDN w:val="0"/>
-        <w:adjustRightInd w:val="0"/>
-        <w:spacing w:after="200" w:line="276" w:lineRule="auto"/>
-        <w:rPr>
-          <w:rFonts w:ascii="Calibri" w:hAnsi="Calibri" w:cs="Calibri"/>
-          <w:lang w:val="en"/>
-        </w:rPr>
-      </w:pPr>
-      <w:r>
-        <w:rPr>
-          <w:rFonts w:ascii="Calibri" w:hAnsi="Calibri" w:cs="Calibri"/>
-          <w:lang w:val="en"/>
-        </w:rPr>
-        <w:t xml:space="preserve">Customizing the libraries (SD and Adafruit_CS1053) as I go </w:t>
+      </w:pPr>
+      <w:r>
+        <w:t xml:space="preserve">Used by all other sketches included </w:t>
+      </w:r>
+    </w:p>
+    <w:p>
+      <w:r>
+        <w:rPr>
+          <w:i/>
+        </w:rPr>
+        <w:t>admixer-plugin-record</w:t>
+      </w:r>
+      <w:r>
+        <w:rPr>
+          <w:i/>
+        </w:rPr>
+        <w:t xml:space="preserve"> (in progress)</w:t>
+      </w:r>
+      <w:r>
+        <w:rPr>
+          <w:b/>
+        </w:rPr>
+        <w:t xml:space="preserve"> </w:t>
+      </w:r>
+      <w:r>
+        <w:t>verifies connection by playing an audio file, which can be stopped by sending ‘s’ through the serial monitor, attempts to load a plug in for decoding</w:t>
       </w:r>
     </w:p>
     <w:p>
@@ -1357,75 +1098,262 @@
         <w:pStyle w:val="ListParagraph"/>
         <w:numPr>
           <w:ilvl w:val="0"/>
-          <w:numId w:val="2"/>
+          <w:numId w:val="3"/>
         </w:numPr>
-        <w:autoSpaceDE w:val="0"/>
-        <w:autoSpaceDN w:val="0"/>
-        <w:adjustRightInd w:val="0"/>
-        <w:spacing w:after="200" w:line="276" w:lineRule="auto"/>
-        <w:rPr>
-          <w:rFonts w:ascii="Calibri" w:hAnsi="Calibri" w:cs="Calibri"/>
-          <w:lang w:val="en"/>
-        </w:rPr>
-      </w:pPr>
-      <w:r>
-        <w:rPr>
-          <w:rFonts w:ascii="Calibri" w:hAnsi="Calibri" w:cs="Calibri"/>
-          <w:lang w:val="en"/>
-        </w:rPr>
-        <w:t xml:space="preserve">Everything in the </w:t>
-      </w:r>
-      <w:proofErr w:type="spellStart"/>
-      <w:r>
-        <w:rPr>
-          <w:rFonts w:ascii="Calibri" w:hAnsi="Calibri" w:cs="Calibri"/>
-          <w:lang w:val="en"/>
-        </w:rPr>
-        <w:t>admixer</w:t>
-      </w:r>
-      <w:proofErr w:type="spellEnd"/>
-      <w:r>
-        <w:rPr>
-          <w:rFonts w:ascii="Calibri" w:hAnsi="Calibri" w:cs="Calibri"/>
-          <w:lang w:val="en"/>
-        </w:rPr>
-        <w:t>-plugin-</w:t>
-      </w:r>
-      <w:proofErr w:type="spellStart"/>
-      <w:r>
-        <w:rPr>
-          <w:rFonts w:ascii="Calibri" w:hAnsi="Calibri" w:cs="Calibri"/>
-          <w:lang w:val="en"/>
-        </w:rPr>
-        <w:t>record.ino</w:t>
-      </w:r>
-      <w:proofErr w:type="spellEnd"/>
-      <w:r>
-        <w:rPr>
-          <w:rFonts w:ascii="Calibri" w:hAnsi="Calibri" w:cs="Calibri"/>
-          <w:lang w:val="en"/>
-        </w:rPr>
-        <w:t xml:space="preserve"> because eventually will have that plugin decode input as its encoding it. </w:t>
-      </w:r>
-    </w:p>
-    <w:p>
-      <w:pPr>
-        <w:autoSpaceDE w:val="0"/>
-        <w:autoSpaceDN w:val="0"/>
-        <w:adjustRightInd w:val="0"/>
-        <w:spacing w:after="200" w:line="276" w:lineRule="auto"/>
-        <w:ind w:left="360"/>
-        <w:rPr>
-          <w:rFonts w:ascii="Calibri" w:hAnsi="Calibri" w:cs="Calibri"/>
-          <w:lang w:val="en"/>
-        </w:rPr>
-      </w:pPr>
-      <w:r>
-        <w:rPr>
-          <w:rFonts w:ascii="Calibri" w:hAnsi="Calibri" w:cs="Calibri"/>
-          <w:lang w:val="en"/>
-        </w:rPr>
-        <w:t>Done:</w:t>
+      </w:pPr>
+      <w:r>
+        <w:t xml:space="preserve">was </w:t>
+      </w:r>
+      <w:r>
+        <w:t xml:space="preserve">going to use plug ins to have </w:t>
+      </w:r>
+      <w:r>
+        <w:t>real-time</w:t>
+      </w:r>
+      <w:r>
+        <w:t xml:space="preserve"> mic input/speaker output in this tutorial </w:t>
+      </w:r>
+      <w:hyperlink r:id="rId13" w:anchor="p9545" w:history="1">
+        <w:r>
+          <w:rPr>
+            <w:rStyle w:val="Hyperlink"/>
+          </w:rPr>
+          <w:t>here.</w:t>
+        </w:r>
+      </w:hyperlink>
+    </w:p>
+    <w:p>
+      <w:pPr>
+        <w:pStyle w:val="ListParagraph"/>
+        <w:numPr>
+          <w:ilvl w:val="0"/>
+          <w:numId w:val="3"/>
+        </w:numPr>
+        <w:rPr>
+          <w:b/>
+        </w:rPr>
+      </w:pPr>
+      <w:r>
+        <w:t xml:space="preserve">more plugins for different functions in different environments found </w:t>
+      </w:r>
+      <w:hyperlink r:id="rId14" w:history="1">
+        <w:r>
+          <w:rPr>
+            <w:rStyle w:val="Hyperlink"/>
+            <w:rFonts w:ascii="Calibri" w:hAnsi="Calibri" w:cs="Calibri"/>
+            <w:lang w:val="en"/>
+          </w:rPr>
+          <w:t>here.</w:t>
+        </w:r>
+      </w:hyperlink>
+    </w:p>
+    <w:p>
+      <w:r>
+        <w:rPr>
+          <w:i/>
+        </w:rPr>
+        <w:t>read-from-SD</w:t>
+      </w:r>
+      <w:r>
+        <w:rPr>
+          <w:b/>
+        </w:rPr>
+        <w:t xml:space="preserve"> </w:t>
+      </w:r>
+      <w:r>
+        <w:t>plays a tone before reading an audio file from the SD to verify the SD files can be played properly</w:t>
+      </w:r>
+    </w:p>
+    <w:p>
+      <w:pPr>
+        <w:pStyle w:val="ListParagraph"/>
+        <w:numPr>
+          <w:ilvl w:val="0"/>
+          <w:numId w:val="3"/>
+        </w:numPr>
+      </w:pPr>
+      <w:r>
+        <w:t xml:space="preserve">need to further investigate how file is being decoded in </w:t>
+      </w:r>
+      <w:proofErr w:type="gramStart"/>
+      <w:r>
+        <w:t>playFullFile(</w:t>
+      </w:r>
+      <w:proofErr w:type="gramEnd"/>
+      <w:r>
+        <w:t xml:space="preserve">) may be helpful </w:t>
+      </w:r>
+    </w:p>
+    <w:p>
+      <w:pPr>
+        <w:pStyle w:val="ListParagraph"/>
+        <w:numPr>
+          <w:ilvl w:val="0"/>
+          <w:numId w:val="3"/>
+        </w:numPr>
+      </w:pPr>
+      <w:r>
+        <w:t>working audio files</w:t>
+      </w:r>
+      <w:bookmarkStart w:id="2" w:name="_GoBack"/>
+      <w:bookmarkEnd w:id="2"/>
+      <w:r>
+        <w:t xml:space="preserve"> ‘secret.mp3’ and ‘roar.ogg’ provided</w:t>
+      </w:r>
+    </w:p>
+    <w:p>
+      <w:pPr>
+        <w:pStyle w:val="ListParagraph"/>
+        <w:numPr>
+          <w:ilvl w:val="0"/>
+          <w:numId w:val="3"/>
+        </w:numPr>
+      </w:pPr>
+      <w:r>
+        <w:t xml:space="preserve">function call details commented inside </w:t>
+      </w:r>
+    </w:p>
+    <w:p>
+      <w:r>
+        <w:rPr>
+          <w:i/>
+        </w:rPr>
+        <w:t>record_Ogg</w:t>
+      </w:r>
+      <w:r>
+        <w:rPr>
+          <w:b/>
+        </w:rPr>
+        <w:t xml:space="preserve"> </w:t>
+      </w:r>
+      <w:r>
+        <w:t>uses pin 7 to start and stop a recording saved to the SD card in ogg vorbis format using a plug-in</w:t>
+      </w:r>
+    </w:p>
+    <w:p>
+      <w:pPr>
+        <w:pStyle w:val="ListParagraph"/>
+        <w:numPr>
+          <w:ilvl w:val="0"/>
+          <w:numId w:val="3"/>
+        </w:numPr>
+      </w:pPr>
+      <w:r>
+        <w:t xml:space="preserve">physically removed SD and played back through VLC media player for insurance </w:t>
+      </w:r>
+    </w:p>
+    <w:p>
+      <w:pPr>
+        <w:pStyle w:val="ListParagraph"/>
+        <w:numPr>
+          <w:ilvl w:val="0"/>
+          <w:numId w:val="3"/>
+        </w:numPr>
+        <w:rPr>
+          <w:b/>
+        </w:rPr>
+      </w:pPr>
+      <w:r>
+        <w:t>should use this sketch to investigate how plug ins are processed and implemented</w:t>
+      </w:r>
+    </w:p>
+    <w:p>
+      <w:r>
+        <w:rPr>
+          <w:i/>
+        </w:rPr>
+        <w:t>SD</w:t>
+      </w:r>
+      <w:r>
+        <w:rPr>
+          <w:b/>
+        </w:rPr>
+        <w:t xml:space="preserve"> </w:t>
+      </w:r>
+      <w:r>
+        <w:t xml:space="preserve">is an edited version of the standard Arduino SD library, which was used to understand how files were being saved and written to the SD card. </w:t>
+      </w:r>
+    </w:p>
+    <w:p>
+      <w:r>
+        <w:rPr>
+          <w:i/>
+        </w:rPr>
+        <w:t>sineTest</w:t>
+      </w:r>
+      <w:r>
+        <w:rPr>
+          <w:b/>
+        </w:rPr>
+        <w:t xml:space="preserve"> </w:t>
+      </w:r>
+      <w:r>
+        <w:t>checks pins are connected properly by sending a tone to LOUT/ROUT without the SD card</w:t>
+      </w:r>
+    </w:p>
+    <w:p>
+      <w:pPr>
+        <w:pStyle w:val="ListParagraph"/>
+        <w:numPr>
+          <w:ilvl w:val="0"/>
+          <w:numId w:val="3"/>
+        </w:numPr>
+      </w:pPr>
+      <w:r>
+        <w:t>it is the example provided in the vs1053 library used in other sketches for verification purposes.</w:t>
+      </w:r>
+    </w:p>
+    <w:p>
+      <w:pPr>
+        <w:rPr>
+          <w:b/>
+          <w:sz w:val="24"/>
+        </w:rPr>
+      </w:pPr>
+      <w:r>
+        <w:rPr>
+          <w:b/>
+          <w:sz w:val="24"/>
+        </w:rPr>
+        <w:t>UPLOADING TO THE SD</w:t>
+      </w:r>
+    </w:p>
+    <w:p>
+      <w:r>
+        <w:t>Use machine to read SD card and manually copy over audio file, plug ins, images, etc.</w:t>
+      </w:r>
+    </w:p>
+    <w:p>
+      <w:pPr>
+        <w:rPr>
+          <w:b/>
+          <w:sz w:val="24"/>
+        </w:rPr>
+      </w:pPr>
+      <w:r>
+        <w:rPr>
+          <w:b/>
+          <w:sz w:val="24"/>
+        </w:rPr>
+        <w:t>WORKING ON</w:t>
+      </w:r>
+    </w:p>
+    <w:p>
+      <w:pPr>
+        <w:pStyle w:val="Subtitle"/>
+        <w:rPr>
+          <w:rFonts w:eastAsiaTheme="minorHAnsi"/>
+          <w:color w:val="auto"/>
+          <w:spacing w:val="0"/>
+        </w:rPr>
+      </w:pPr>
+      <w:r>
+        <w:rPr>
+          <w:rFonts w:eastAsiaTheme="minorHAnsi"/>
+          <w:color w:val="auto"/>
+          <w:spacing w:val="0"/>
+        </w:rPr>
+        <w:t>Done</w:t>
       </w:r>
     </w:p>
     <w:p>
@@ -1456,7 +1384,23 @@
           <w:rFonts w:ascii="Calibri" w:hAnsi="Calibri" w:cs="Calibri"/>
           <w:lang w:val="en"/>
         </w:rPr>
-        <w:t xml:space="preserve"> object, musicPlayer is flawless</w:t>
+        <w:t xml:space="preserve"> object, </w:t>
+      </w:r>
+      <w:proofErr w:type="spellStart"/>
+      <w:r>
+        <w:rPr>
+          <w:rFonts w:ascii="Calibri" w:hAnsi="Calibri" w:cs="Calibri"/>
+          <w:lang w:val="en"/>
+        </w:rPr>
+        <w:t>musicPlayer</w:t>
+      </w:r>
+      <w:proofErr w:type="spellEnd"/>
+      <w:r>
+        <w:rPr>
+          <w:rFonts w:ascii="Calibri" w:hAnsi="Calibri" w:cs="Calibri"/>
+          <w:lang w:val="en"/>
+        </w:rPr>
+        <w:t xml:space="preserve"> is flawless</w:t>
       </w:r>
     </w:p>
     <w:p>
@@ -1480,7 +1424,23 @@
           <w:rFonts w:ascii="Calibri" w:hAnsi="Calibri" w:cs="Calibri"/>
           <w:lang w:val="en"/>
         </w:rPr>
-        <w:t>The sketch has a sinTest at the beginning to make sure communication with pins is working</w:t>
+        <w:t xml:space="preserve">The sketch has a </w:t>
+      </w:r>
+      <w:proofErr w:type="spellStart"/>
+      <w:r>
+        <w:rPr>
+          <w:rFonts w:ascii="Calibri" w:hAnsi="Calibri" w:cs="Calibri"/>
+          <w:lang w:val="en"/>
+        </w:rPr>
+        <w:t>sinTest</w:t>
+      </w:r>
+      <w:proofErr w:type="spellEnd"/>
+      <w:r>
+        <w:rPr>
+          <w:rFonts w:ascii="Calibri" w:hAnsi="Calibri" w:cs="Calibri"/>
+          <w:lang w:val="en"/>
+        </w:rPr>
+        <w:t xml:space="preserve"> at the beginning to make sure communication with pins is working</w:t>
       </w:r>
     </w:p>
     <w:p>
@@ -1508,23 +1468,13 @@
       </w:r>
     </w:p>
     <w:p>
-      <w:pPr>
-        <w:autoSpaceDE w:val="0"/>
-        <w:autoSpaceDN w:val="0"/>
-        <w:adjustRightInd w:val="0"/>
-        <w:spacing w:after="200" w:line="276" w:lineRule="auto"/>
-        <w:ind w:left="360"/>
-        <w:rPr>
-          <w:rFonts w:ascii="Calibri" w:hAnsi="Calibri" w:cs="Calibri"/>
-          <w:lang w:val="en"/>
-        </w:rPr>
-      </w:pPr>
-      <w:r>
-        <w:rPr>
-          <w:rFonts w:ascii="Calibri" w:hAnsi="Calibri" w:cs="Calibri"/>
-          <w:lang w:val="en"/>
-        </w:rPr>
-        <w:t>In progress (aka my current headache):</w:t>
+      <w:r>
+        <w:t>Doing</w:t>
+      </w:r>
+    </w:p>
+    <w:p>
+      <w:r>
+        <w:t xml:space="preserve">Mainly recording and playing back through SD card to verify mic is connected and functioning, no luck so far on input side. </w:t>
       </w:r>
     </w:p>
     <w:p>
@@ -1536,459 +1486,24 @@
         </w:numPr>
       </w:pPr>
       <w:r>
-        <w:t xml:space="preserve">Play an MP3 file on the SD card </w:t>
-      </w:r>
-      <w:r>
-        <w:t xml:space="preserve">code (Adafruit_VS1053_Library &gt; examples &gt; </w:t>
+        <w:rPr>
+          <w:lang w:val="en"/>
+        </w:rPr>
+        <w:t xml:space="preserve">use </w:t>
       </w:r>
       <w:proofErr w:type="spellStart"/>
       <w:r>
-        <w:t>simple_player.ino</w:t>
+        <w:rPr>
+          <w:lang w:val="en"/>
+        </w:rPr>
+        <w:t>recorgOgg</w:t>
       </w:r>
       <w:proofErr w:type="spellEnd"/>
       <w:r>
-        <w:t>)</w:t>
-      </w:r>
-    </w:p>
-    <w:p>
-      <w:pPr>
-        <w:pStyle w:val="ListParagraph"/>
-        <w:numPr>
-          <w:ilvl w:val="1"/>
-          <w:numId w:val="3"/>
-        </w:numPr>
-      </w:pPr>
-      <w:proofErr w:type="gramStart"/>
-      <w:r>
-        <w:t>playFullFile</w:t>
-      </w:r>
-      <w:r>
-        <w:t>(</w:t>
-      </w:r>
-      <w:proofErr w:type="gramEnd"/>
-      <w:r>
-        <w:t>)</w:t>
-      </w:r>
-    </w:p>
-    <w:p>
-      <w:pPr>
-        <w:pStyle w:val="ListParagraph"/>
-        <w:numPr>
-          <w:ilvl w:val="2"/>
-          <w:numId w:val="3"/>
-        </w:numPr>
-      </w:pPr>
-      <w:r>
-        <w:t xml:space="preserve">calls </w:t>
-      </w:r>
-      <w:proofErr w:type="gramStart"/>
-      <w:r>
-        <w:t>s</w:t>
-      </w:r>
-      <w:r>
-        <w:t>tartPlayingFile(</w:t>
-      </w:r>
-      <w:proofErr w:type="gramEnd"/>
-      <w:r>
-        <w:t>)</w:t>
-      </w:r>
-    </w:p>
-    <w:p>
-      <w:pPr>
-        <w:pStyle w:val="ListParagraph"/>
-        <w:numPr>
-          <w:ilvl w:val="1"/>
-          <w:numId w:val="3"/>
-        </w:numPr>
-      </w:pPr>
-      <w:proofErr w:type="gramStart"/>
-      <w:r>
-        <w:t>startPlayingFile(</w:t>
-      </w:r>
-      <w:proofErr w:type="gramEnd"/>
-      <w:r>
-        <w:t>)</w:t>
-      </w:r>
-    </w:p>
-    <w:p>
-      <w:pPr>
-        <w:pStyle w:val="ListParagraph"/>
-        <w:numPr>
-          <w:ilvl w:val="2"/>
-          <w:numId w:val="3"/>
-        </w:numPr>
-      </w:pPr>
-      <w:r>
-        <w:t>track is identified</w:t>
-      </w:r>
-    </w:p>
-    <w:p>
-      <w:pPr>
-        <w:pStyle w:val="ListParagraph"/>
-        <w:numPr>
-          <w:ilvl w:val="2"/>
-          <w:numId w:val="3"/>
-        </w:numPr>
-      </w:pPr>
-      <w:r>
-        <w:t>verified to be a MP3 file</w:t>
-      </w:r>
-    </w:p>
-    <w:p>
-      <w:pPr>
-        <w:pStyle w:val="ListParagraph"/>
-        <w:numPr>
-          <w:ilvl w:val="2"/>
-          <w:numId w:val="3"/>
-        </w:numPr>
-      </w:pPr>
-      <w:r>
-        <w:t xml:space="preserve">calls </w:t>
-      </w:r>
-      <w:proofErr w:type="gramStart"/>
-      <w:r>
-        <w:t>feedBuffer(</w:t>
-      </w:r>
-      <w:proofErr w:type="gramEnd"/>
-      <w:r>
-        <w:t>)</w:t>
-      </w:r>
-    </w:p>
-    <w:p>
-      <w:pPr>
-        <w:pStyle w:val="ListParagraph"/>
-        <w:numPr>
-          <w:ilvl w:val="1"/>
-          <w:numId w:val="3"/>
-        </w:numPr>
-      </w:pPr>
-      <w:proofErr w:type="gramStart"/>
-      <w:r>
-        <w:t>feedBuffer(</w:t>
-      </w:r>
-      <w:proofErr w:type="gramEnd"/>
-      <w:r>
-        <w:t>)</w:t>
-      </w:r>
-    </w:p>
-    <w:p>
-      <w:pPr>
-        <w:pStyle w:val="ListParagraph"/>
-        <w:numPr>
-          <w:ilvl w:val="2"/>
-          <w:numId w:val="3"/>
-        </w:numPr>
-      </w:pPr>
-      <w:r>
-        <w:t>does stuff with interrupts</w:t>
-      </w:r>
-    </w:p>
-    <w:p>
-      <w:pPr>
-        <w:pStyle w:val="ListParagraph"/>
-        <w:numPr>
-          <w:ilvl w:val="2"/>
-          <w:numId w:val="3"/>
-        </w:numPr>
-      </w:pPr>
-      <w:r>
-        <w:t xml:space="preserve">changes control </w:t>
-      </w:r>
-      <w:proofErr w:type="gramStart"/>
-      <w:r>
-        <w:t>flag  boolean</w:t>
-      </w:r>
-      <w:proofErr w:type="gramEnd"/>
-      <w:r>
-        <w:t xml:space="preserve">, </w:t>
-      </w:r>
-      <w:r>
-        <w:t>feedBufferLock</w:t>
-      </w:r>
-    </w:p>
-    <w:p>
-      <w:pPr>
-        <w:pStyle w:val="ListParagraph"/>
-        <w:numPr>
-          <w:ilvl w:val="2"/>
-          <w:numId w:val="3"/>
-        </w:numPr>
-      </w:pPr>
-      <w:r>
-        <w:t xml:space="preserve">calls </w:t>
-      </w:r>
-      <w:r>
-        <w:t>feedBuffer_</w:t>
-      </w:r>
-      <w:proofErr w:type="gramStart"/>
-      <w:r>
-        <w:t>noLock(</w:t>
-      </w:r>
-      <w:proofErr w:type="gramEnd"/>
-      <w:r>
-        <w:t>)</w:t>
-      </w:r>
-    </w:p>
-    <w:p>
-      <w:pPr>
-        <w:pStyle w:val="ListParagraph"/>
-        <w:numPr>
-          <w:ilvl w:val="1"/>
-          <w:numId w:val="3"/>
-        </w:numPr>
-      </w:pPr>
-      <w:r>
-        <w:t>feedBuffer_</w:t>
-      </w:r>
-      <w:proofErr w:type="gramStart"/>
-      <w:r>
-        <w:t>noLock(</w:t>
-      </w:r>
-      <w:proofErr w:type="gramEnd"/>
-      <w:r>
-        <w:t>)</w:t>
-      </w:r>
-    </w:p>
-    <w:p>
-      <w:pPr>
-        <w:pStyle w:val="ListParagraph"/>
-        <w:numPr>
-          <w:ilvl w:val="2"/>
-          <w:numId w:val="3"/>
-        </w:numPr>
-      </w:pPr>
-      <w:r>
-        <w:t xml:space="preserve">calls </w:t>
-      </w:r>
-      <w:proofErr w:type="gramStart"/>
-      <w:r>
-        <w:t>playData(</w:t>
-      </w:r>
-      <w:proofErr w:type="gramEnd"/>
-      <w:r>
-        <w:t>)</w:t>
-      </w:r>
-    </w:p>
-    <w:p>
-      <w:pPr>
-        <w:pStyle w:val="ListParagraph"/>
-        <w:numPr>
-          <w:ilvl w:val="1"/>
-          <w:numId w:val="3"/>
-        </w:numPr>
-      </w:pPr>
-      <w:proofErr w:type="gramStart"/>
-      <w:r>
-        <w:t>playData(</w:t>
-      </w:r>
-      <w:proofErr w:type="gramEnd"/>
-      <w:r>
-        <w:t>)</w:t>
-      </w:r>
-    </w:p>
-    <w:p>
-      <w:pPr>
-        <w:pStyle w:val="ListParagraph"/>
-        <w:numPr>
-          <w:ilvl w:val="2"/>
-          <w:numId w:val="3"/>
-        </w:numPr>
-      </w:pPr>
-      <w:r>
-        <w:t xml:space="preserve">reads single value </w:t>
-      </w:r>
-      <w:r>
-        <w:t>mp3buffer</w:t>
-      </w:r>
-      <w:r>
-        <w:t xml:space="preserve"> and writes to the register, which should play it, but doesn’t…</w:t>
-      </w:r>
-    </w:p>
-    <w:p>
-      <w:r>
-        <w:t>For this output:</w:t>
-      </w:r>
-    </w:p>
-    <w:p>
-      <w:r>
-        <w:rPr>
-          <w:noProof/>
-        </w:rPr>
-        <w:drawing>
-          <wp:inline distT="0" distB="0" distL="0" distR="0" wp14:anchorId="61B395E7" wp14:editId="09D71B2E">
-            <wp:extent cx="2895323" cy="2627132"/>
-            <wp:effectExtent l="0" t="0" r="635" b="1905"/>
-            <wp:docPr id="3" name="Picture 3"/>
-            <wp:cNvGraphicFramePr>
-              <a:graphicFrameLocks xmlns:a="http://schemas.openxmlformats.org/drawingml/2006/main" noChangeAspect="1"/>
-            </wp:cNvGraphicFramePr>
-            <a:graphic xmlns:a="http://schemas.openxmlformats.org/drawingml/2006/main">
-              <a:graphicData uri="http://schemas.openxmlformats.org/drawingml/2006/picture">
-                <pic:pic xmlns:pic="http://schemas.openxmlformats.org/drawingml/2006/picture">
-                  <pic:nvPicPr>
-                    <pic:cNvPr id="1" name=""/>
-                    <pic:cNvPicPr/>
-                  </pic:nvPicPr>
-                  <pic:blipFill>
-                    <a:blip r:embed="rId15"/>
-                    <a:stretch>
-                      <a:fillRect/>
-                    </a:stretch>
-                  </pic:blipFill>
-                  <pic:spPr>
-                    <a:xfrm>
-                      <a:off x="0" y="0"/>
-                      <a:ext cx="2922776" cy="2652042"/>
-                    </a:xfrm>
-                    <a:prstGeom prst="rect">
-                      <a:avLst/>
-                    </a:prstGeom>
-                  </pic:spPr>
-                </pic:pic>
-              </a:graphicData>
-            </a:graphic>
-          </wp:inline>
-        </w:drawing>
-      </w:r>
-      <w:r>
-        <w:rPr>
-          <w:noProof/>
-        </w:rPr>
-        <w:drawing>
-          <wp:inline distT="0" distB="0" distL="0" distR="0" wp14:anchorId="100F633A" wp14:editId="395E7360">
-            <wp:extent cx="2876550" cy="2632228"/>
-            <wp:effectExtent l="0" t="0" r="0" b="0"/>
-            <wp:docPr id="2" name="Picture 2"/>
-            <wp:cNvGraphicFramePr>
-              <a:graphicFrameLocks xmlns:a="http://schemas.openxmlformats.org/drawingml/2006/main" noChangeAspect="1"/>
-            </wp:cNvGraphicFramePr>
-            <a:graphic xmlns:a="http://schemas.openxmlformats.org/drawingml/2006/main">
-              <a:graphicData uri="http://schemas.openxmlformats.org/drawingml/2006/picture">
-                <pic:pic xmlns:pic="http://schemas.openxmlformats.org/drawingml/2006/picture">
-                  <pic:nvPicPr>
-                    <pic:cNvPr id="1" name=""/>
-                    <pic:cNvPicPr/>
-                  </pic:nvPicPr>
-                  <pic:blipFill>
-                    <a:blip r:embed="rId16"/>
-                    <a:stretch>
-                      <a:fillRect/>
-                    </a:stretch>
-                  </pic:blipFill>
-                  <pic:spPr>
-                    <a:xfrm>
-                      <a:off x="0" y="0"/>
-                      <a:ext cx="2888639" cy="2643291"/>
-                    </a:xfrm>
-                    <a:prstGeom prst="rect">
-                      <a:avLst/>
-                    </a:prstGeom>
-                  </pic:spPr>
-                </pic:pic>
-              </a:graphicData>
-            </a:graphic>
-          </wp:inline>
-        </w:drawing>
-      </w:r>
-    </w:p>
-    <w:p/>
-    <w:p>
-      <w:r>
-        <w:t xml:space="preserve">This is what the </w:t>
-      </w:r>
-      <w:proofErr w:type="gramStart"/>
-      <w:r>
-        <w:t>playFullFile(</w:t>
-      </w:r>
-      <w:proofErr w:type="gramEnd"/>
-      <w:r>
-        <w:t xml:space="preserve">) looks like: </w:t>
-      </w:r>
-    </w:p>
-    <w:p>
-      <w:r>
-        <w:rPr>
-          <w:noProof/>
-        </w:rPr>
-        <w:drawing>
-          <wp:anchor distT="0" distB="0" distL="114300" distR="114300" simplePos="0" relativeHeight="251658240" behindDoc="0" locked="0" layoutInCell="1" allowOverlap="1" wp14:anchorId="0BA10AED">
-            <wp:simplePos x="914400" y="5324475"/>
-            <wp:positionH relativeFrom="column">
-              <wp:align>left</wp:align>
-            </wp:positionH>
-            <wp:positionV relativeFrom="paragraph">
-              <wp:align>top</wp:align>
-            </wp:positionV>
-            <wp:extent cx="2966085" cy="1933575"/>
-            <wp:effectExtent l="0" t="0" r="5715" b="0"/>
-            <wp:wrapSquare wrapText="bothSides"/>
-            <wp:docPr id="1" name="Picture 1"/>
-            <wp:cNvGraphicFramePr>
-              <a:graphicFrameLocks xmlns:a="http://schemas.openxmlformats.org/drawingml/2006/main" noChangeAspect="1"/>
-            </wp:cNvGraphicFramePr>
-            <a:graphic xmlns:a="http://schemas.openxmlformats.org/drawingml/2006/main">
-              <a:graphicData uri="http://schemas.openxmlformats.org/drawingml/2006/picture">
-                <pic:pic xmlns:pic="http://schemas.openxmlformats.org/drawingml/2006/picture">
-                  <pic:nvPicPr>
-                    <pic:cNvPr id="1" name=""/>
-                    <pic:cNvPicPr/>
-                  </pic:nvPicPr>
-                  <pic:blipFill rotWithShape="1">
-                    <a:blip r:embed="rId17" cstate="print">
-                      <a:extLst>
-                        <a:ext uri="{28A0092B-C50C-407E-A947-70E740481C1C}">
-                          <a14:useLocalDpi xmlns:a14="http://schemas.microsoft.com/office/drawing/2010/main" val="0"/>
-                        </a:ext>
-                      </a:extLst>
-                    </a:blip>
-                    <a:srcRect l="1281" t="19935" r="55450" b="53282"/>
-                    <a:stretch/>
-                  </pic:blipFill>
-                  <pic:spPr bwMode="auto">
-                    <a:xfrm>
-                      <a:off x="0" y="0"/>
-                      <a:ext cx="2966712" cy="1933857"/>
-                    </a:xfrm>
-                    <a:prstGeom prst="rect">
-                      <a:avLst/>
-                    </a:prstGeom>
-                    <a:ln>
-                      <a:noFill/>
-                    </a:ln>
-                    <a:extLst>
-                      <a:ext uri="{53640926-AAD7-44D8-BBD7-CCE9431645EC}">
-                        <a14:shadowObscured xmlns:a14="http://schemas.microsoft.com/office/drawing/2010/main"/>
-                      </a:ext>
-                    </a:extLst>
-                  </pic:spPr>
-                </pic:pic>
-              </a:graphicData>
-            </a:graphic>
-            <wp14:sizeRelH relativeFrom="margin">
-              <wp14:pctWidth>0</wp14:pctWidth>
-            </wp14:sizeRelH>
-            <wp14:sizeRelV relativeFrom="margin">
-              <wp14:pctHeight>0</wp14:pctHeight>
-            </wp14:sizeRelV>
-          </wp:anchor>
-        </w:drawing>
-      </w:r>
-      <w:r>
-        <w:br w:type="textWrapping" w:clear="all"/>
-      </w:r>
-    </w:p>
-    <w:p>
-      <w:r>
-        <w:t>To see each function and call and what not, it can be found in mt edited “Adafruit_VS1053” files</w:t>
-      </w:r>
-    </w:p>
-    <w:p/>
-    <w:p>
-      <w:pPr>
-        <w:ind w:left="360"/>
-      </w:pPr>
-      <w:r>
-        <w:t>To Do:</w:t>
+        <w:rPr>
+          <w:lang w:val="en"/>
+        </w:rPr>
+        <w:t xml:space="preserve"> to upload ADMIXER plug in to encode in mp3 wav format (?)</w:t>
       </w:r>
     </w:p>
     <w:p>
@@ -1998,36 +1513,114 @@
           <w:ilvl w:val="0"/>
           <w:numId w:val="3"/>
         </w:numPr>
-      </w:pPr>
-      <w:r>
-        <w:t xml:space="preserve">Activate and </w:t>
-      </w:r>
-      <w:proofErr w:type="gramStart"/>
-      <w:r>
-        <w:t>use  plugin</w:t>
-      </w:r>
-      <w:proofErr w:type="gramEnd"/>
-      <w:r>
-        <w:t xml:space="preserve"> to stream audio in real time, in thru MIC out through LOUT/ROUT</w:t>
-      </w:r>
-    </w:p>
-    <w:p>
-      <w:pPr>
-        <w:ind w:left="360"/>
-      </w:pPr>
-    </w:p>
-    <w:p>
-      <w:pPr>
-        <w:ind w:left="360"/>
-      </w:pPr>
-      <w:r>
-        <w:t>Done/Doing:</w:t>
-      </w:r>
-    </w:p>
-    <w:p>
-      <w:r>
-        <w:tab/>
-        <w:t>Read from the SD card successfully with “read-from-SD”</w:t>
+        <w:autoSpaceDE w:val="0"/>
+        <w:autoSpaceDN w:val="0"/>
+        <w:adjustRightInd w:val="0"/>
+        <w:spacing w:after="200" w:line="276" w:lineRule="auto"/>
+        <w:rPr>
+          <w:rFonts w:ascii="Calibri" w:hAnsi="Calibri" w:cs="Calibri"/>
+          <w:lang w:val="en"/>
+        </w:rPr>
+      </w:pPr>
+      <w:r>
+        <w:rPr>
+          <w:rFonts w:ascii="Calibri" w:hAnsi="Calibri" w:cs="Calibri"/>
+          <w:lang w:val="en"/>
+        </w:rPr>
+        <w:t xml:space="preserve">make </w:t>
+      </w:r>
+      <w:r>
+        <w:rPr>
+          <w:rFonts w:ascii="Calibri" w:hAnsi="Calibri" w:cs="Calibri"/>
+          <w:lang w:val="en"/>
+        </w:rPr>
+        <w:t>admixer-plugin-</w:t>
+      </w:r>
+      <w:proofErr w:type="spellStart"/>
+      <w:r>
+        <w:rPr>
+          <w:rFonts w:ascii="Calibri" w:hAnsi="Calibri" w:cs="Calibri"/>
+          <w:lang w:val="en"/>
+        </w:rPr>
+        <w:t>record.ino</w:t>
+      </w:r>
+      <w:proofErr w:type="spellEnd"/>
+      <w:r>
+        <w:rPr>
+          <w:rFonts w:ascii="Calibri" w:hAnsi="Calibri" w:cs="Calibri"/>
+          <w:lang w:val="en"/>
+        </w:rPr>
+        <w:t xml:space="preserve"> </w:t>
+      </w:r>
+      <w:r>
+        <w:rPr>
+          <w:rFonts w:ascii="Calibri" w:hAnsi="Calibri" w:cs="Calibri"/>
+          <w:lang w:val="en"/>
+        </w:rPr>
+        <w:t xml:space="preserve">upload ADMIXER plug in to </w:t>
+      </w:r>
+      <w:r>
+        <w:rPr>
+          <w:rFonts w:ascii="Calibri" w:hAnsi="Calibri" w:cs="Calibri"/>
+          <w:lang w:val="en"/>
+        </w:rPr>
+        <w:t xml:space="preserve">eventually </w:t>
+      </w:r>
+      <w:r>
+        <w:rPr>
+          <w:rFonts w:ascii="Calibri" w:hAnsi="Calibri" w:cs="Calibri"/>
+          <w:lang w:val="en"/>
+        </w:rPr>
+        <w:t>dec</w:t>
+      </w:r>
+      <w:r>
+        <w:rPr>
+          <w:rFonts w:ascii="Calibri" w:hAnsi="Calibri" w:cs="Calibri"/>
+          <w:lang w:val="en"/>
+        </w:rPr>
+        <w:t xml:space="preserve">ode input as its </w:t>
+      </w:r>
+      <w:r>
+        <w:rPr>
+          <w:rFonts w:ascii="Calibri" w:hAnsi="Calibri" w:cs="Calibri"/>
+          <w:lang w:val="en"/>
+        </w:rPr>
+        <w:t xml:space="preserve">being </w:t>
+      </w:r>
+      <w:r>
+        <w:rPr>
+          <w:rFonts w:ascii="Calibri" w:hAnsi="Calibri" w:cs="Calibri"/>
+          <w:lang w:val="en"/>
+        </w:rPr>
+        <w:t>encod</w:t>
+      </w:r>
+      <w:r>
+        <w:rPr>
+          <w:rFonts w:ascii="Calibri" w:hAnsi="Calibri" w:cs="Calibri"/>
+          <w:lang w:val="en"/>
+        </w:rPr>
+        <w:t xml:space="preserve">ed (not sure which format yet </w:t>
+      </w:r>
+      <w:proofErr w:type="spellStart"/>
+      <w:r>
+        <w:rPr>
+          <w:rFonts w:ascii="Calibri" w:hAnsi="Calibri" w:cs="Calibri"/>
+          <w:lang w:val="en"/>
+        </w:rPr>
+        <w:t>bc</w:t>
+      </w:r>
+      <w:proofErr w:type="spellEnd"/>
+      <w:r>
+        <w:rPr>
+          <w:rFonts w:ascii="Calibri" w:hAnsi="Calibri" w:cs="Calibri"/>
+          <w:lang w:val="en"/>
+        </w:rPr>
+        <w:t xml:space="preserve"> encoding is in ogg but decoding works for ogg, wav, and mp3)</w:t>
+      </w:r>
+    </w:p>
+    <w:p>
+      <w:r>
+        <w:t>Notes</w:t>
       </w:r>
     </w:p>
     <w:p>
@@ -2035,24 +1628,38 @@
         <w:pStyle w:val="ListParagraph"/>
         <w:numPr>
           <w:ilvl w:val="0"/>
-          <w:numId w:val="4"/>
+          <w:numId w:val="3"/>
         </w:numPr>
-      </w:pPr>
-      <w:r>
-        <w:t>Run read-from-SD</w:t>
-      </w:r>
-    </w:p>
-    <w:p>
-      <w:pPr>
-        <w:pStyle w:val="ListParagraph"/>
-        <w:numPr>
-          <w:ilvl w:val="0"/>
-          <w:numId w:val="4"/>
-        </w:numPr>
-      </w:pPr>
-      <w:r>
-        <w:t>Used VLC player to double check</w:t>
-      </w:r>
+        <w:rPr>
+          <w:lang w:val="en"/>
+        </w:rPr>
+      </w:pPr>
+      <w:r>
+        <w:rPr>
+          <w:lang w:val="en"/>
+        </w:rPr>
+        <w:t xml:space="preserve">MAX 4466 </w:t>
+      </w:r>
+      <w:hyperlink r:id="rId15" w:history="1">
+        <w:r>
+          <w:rPr>
+            <w:rStyle w:val="Hyperlink"/>
+            <w:lang w:val="en"/>
+          </w:rPr>
+          <w:t>datasheet</w:t>
+        </w:r>
+      </w:hyperlink>
+      <w:r>
+        <w:rPr>
+          <w:lang w:val="en"/>
+        </w:rPr>
+        <w:t xml:space="preserve"> says to bypass the power supply with a 0.1µF capacitor to ground</w:t>
+      </w:r>
+    </w:p>
+    <w:p>
+      <w:pPr>
+        <w:ind w:left="360"/>
+      </w:pPr>
     </w:p>
     <w:sectPr>
       <w:pgSz w:w="12240" w:h="15840"/>
@@ -2292,6 +1899,119 @@
     </w:lvl>
   </w:abstractNum>
   <w:abstractNum w:abstractNumId="2" w15:restartNumberingAfterBreak="0">
+    <w:nsid w:val="4F2874D5"/>
+    <w:multiLevelType w:val="hybridMultilevel"/>
+    <w:tmpl w:val="96F0EB9C"/>
+    <w:lvl w:ilvl="0" w:tplc="D892087A">
+      <w:numFmt w:val="bullet"/>
+      <w:lvlText w:val="-"/>
+      <w:lvlJc w:val="left"/>
+      <w:pPr>
+        <w:ind w:left="720" w:hanging="360"/>
+      </w:pPr>
+      <w:rPr>
+        <w:rFonts w:ascii="Calibri" w:eastAsiaTheme="minorHAnsi" w:hAnsi="Calibri" w:cs="Calibri" w:hint="default"/>
+        <w:b/>
+      </w:rPr>
+    </w:lvl>
+    <w:lvl w:ilvl="1" w:tplc="04090003" w:tentative="1">
+      <w:start w:val="1"/>
+      <w:numFmt w:val="bullet"/>
+      <w:lvlText w:val="o"/>
+      <w:lvlJc w:val="left"/>
+      <w:pPr>
+        <w:ind w:left="1440" w:hanging="360"/>
+      </w:pPr>
+      <w:rPr>
+        <w:rFonts w:ascii="Courier New" w:hAnsi="Courier New" w:cs="Courier New" w:hint="default"/>
+      </w:rPr>
+    </w:lvl>
+    <w:lvl w:ilvl="2" w:tplc="04090005" w:tentative="1">
+      <w:start w:val="1"/>
+      <w:numFmt w:val="bullet"/>
+      <w:lvlText w:val=""/>
+      <w:lvlJc w:val="left"/>
+      <w:pPr>
+        <w:ind w:left="2160" w:hanging="360"/>
+      </w:pPr>
+      <w:rPr>
+        <w:rFonts w:ascii="Wingdings" w:hAnsi="Wingdings" w:hint="default"/>
+      </w:rPr>
+    </w:lvl>
+    <w:lvl w:ilvl="3" w:tplc="04090001" w:tentative="1">
+      <w:start w:val="1"/>
+      <w:numFmt w:val="bullet"/>
+      <w:lvlText w:val=""/>
+      <w:lvlJc w:val="left"/>
+      <w:pPr>
+        <w:ind w:left="2880" w:hanging="360"/>
+      </w:pPr>
+      <w:rPr>
+        <w:rFonts w:ascii="Symbol" w:hAnsi="Symbol" w:hint="default"/>
+      </w:rPr>
+    </w:lvl>
+    <w:lvl w:ilvl="4" w:tplc="04090003" w:tentative="1">
+      <w:start w:val="1"/>
+      <w:numFmt w:val="bullet"/>
+      <w:lvlText w:val="o"/>
+      <w:lvlJc w:val="left"/>
+      <w:pPr>
+        <w:ind w:left="3600" w:hanging="360"/>
+      </w:pPr>
+      <w:rPr>
+        <w:rFonts w:ascii="Courier New" w:hAnsi="Courier New" w:cs="Courier New" w:hint="default"/>
+      </w:rPr>
+    </w:lvl>
+    <w:lvl w:ilvl="5" w:tplc="04090005" w:tentative="1">
+      <w:start w:val="1"/>
+      <w:numFmt w:val="bullet"/>
+      <w:lvlText w:val=""/>
+      <w:lvlJc w:val="left"/>
+      <w:pPr>
+        <w:ind w:left="4320" w:hanging="360"/>
+      </w:pPr>
+      <w:rPr>
+        <w:rFonts w:ascii="Wingdings" w:hAnsi="Wingdings" w:hint="default"/>
+      </w:rPr>
+    </w:lvl>
+    <w:lvl w:ilvl="6" w:tplc="04090001" w:tentative="1">
+      <w:start w:val="1"/>
+      <w:numFmt w:val="bullet"/>
+      <w:lvlText w:val=""/>
+      <w:lvlJc w:val="left"/>
+      <w:pPr>
+        <w:ind w:left="5040" w:hanging="360"/>
+      </w:pPr>
+      <w:rPr>
+        <w:rFonts w:ascii="Symbol" w:hAnsi="Symbol" w:hint="default"/>
+      </w:rPr>
+    </w:lvl>
+    <w:lvl w:ilvl="7" w:tplc="04090003" w:tentative="1">
+      <w:start w:val="1"/>
+      <w:numFmt w:val="bullet"/>
+      <w:lvlText w:val="o"/>
+      <w:lvlJc w:val="left"/>
+      <w:pPr>
+        <w:ind w:left="5760" w:hanging="360"/>
+      </w:pPr>
+      <w:rPr>
+        <w:rFonts w:ascii="Courier New" w:hAnsi="Courier New" w:cs="Courier New" w:hint="default"/>
+      </w:rPr>
+    </w:lvl>
+    <w:lvl w:ilvl="8" w:tplc="04090005" w:tentative="1">
+      <w:start w:val="1"/>
+      <w:numFmt w:val="bullet"/>
+      <w:lvlText w:val=""/>
+      <w:lvlJc w:val="left"/>
+      <w:pPr>
+        <w:ind w:left="6480" w:hanging="360"/>
+      </w:pPr>
+      <w:rPr>
+        <w:rFonts w:ascii="Wingdings" w:hAnsi="Wingdings" w:hint="default"/>
+      </w:rPr>
+    </w:lvl>
+  </w:abstractNum>
+  <w:abstractNum w:abstractNumId="3" w15:restartNumberingAfterBreak="0">
     <w:nsid w:val="5DDA3E0F"/>
     <w:multiLevelType w:val="hybridMultilevel"/>
     <w:tmpl w:val="624EBA72"/>
@@ -2404,7 +2124,7 @@
       </w:rPr>
     </w:lvl>
   </w:abstractNum>
-  <w:abstractNum w:abstractNumId="3" w15:restartNumberingAfterBreak="0">
+  <w:abstractNum w:abstractNumId="4" w15:restartNumberingAfterBreak="0">
     <w:nsid w:val="6167061E"/>
     <w:multiLevelType w:val="hybridMultilevel"/>
     <w:tmpl w:val="830836EA"/>
@@ -2420,7 +2140,7 @@
         <w:rFonts w:hint="default"/>
       </w:rPr>
     </w:lvl>
-    <w:lvl w:ilvl="1" w:tplc="04090019" w:tentative="1">
+    <w:lvl w:ilvl="1" w:tplc="04090019">
       <w:start w:val="1"/>
       <w:numFmt w:val="lowerLetter"/>
       <w:lvlText w:val="%2."/>
@@ -2497,13 +2217,16 @@
     <w:abstractNumId w:val="0"/>
   </w:num>
   <w:num w:numId="2">
-    <w:abstractNumId w:val="2"/>
+    <w:abstractNumId w:val="3"/>
   </w:num>
   <w:num w:numId="3">
     <w:abstractNumId w:val="1"/>
   </w:num>
   <w:num w:numId="4">
-    <w:abstractNumId w:val="3"/>
+    <w:abstractNumId w:val="4"/>
+  </w:num>
+  <w:num w:numId="5">
+    <w:abstractNumId w:val="2"/>
   </w:num>
 </w:numbering>
 </file>

</xml_diff>

<commit_message>
added links to documentation
</commit_message>
<xml_diff>
--- a/onArduino/documentation.docx
+++ b/onArduino/documentation.docx
@@ -330,7 +330,7 @@
                 <w:rFonts w:ascii="Calibri" w:hAnsi="Calibri" w:cs="Calibri"/>
                 <w:lang w:val="en"/>
               </w:rPr>
-              <w:t xml:space="preserve">.  </w:t>
+              <w:t xml:space="preserve">. </w:t>
             </w:r>
           </w:p>
         </w:tc>
@@ -390,7 +390,36 @@
                 <w:rFonts w:ascii="Calibri" w:hAnsi="Calibri" w:cs="Calibri"/>
                 <w:lang w:val="en"/>
               </w:rPr>
-              <w:t>.</w:t>
+              <w:t xml:space="preserve"> a</w:t>
+            </w:r>
+            <w:proofErr w:type="spellStart"/>
+            <w:r>
+              <w:t>nd</w:t>
+            </w:r>
+            <w:proofErr w:type="spellEnd"/>
+            <w:r>
+              <w:rPr>
+                <w:rFonts w:ascii="Calibri" w:hAnsi="Calibri" w:cs="Calibri"/>
+                <w:lang w:val="en"/>
+              </w:rPr>
+              <w:t xml:space="preserve"> </w:t>
+            </w:r>
+            <w:hyperlink r:id="rId9" w:history="1">
+              <w:r>
+                <w:rPr>
+                  <w:rStyle w:val="Hyperlink"/>
+                  <w:rFonts w:ascii="Calibri" w:hAnsi="Calibri" w:cs="Calibri"/>
+                  <w:lang w:val="en"/>
+                </w:rPr>
+                <w:t>here</w:t>
+              </w:r>
+            </w:hyperlink>
+            <w:r>
+              <w:rPr>
+                <w:rFonts w:ascii="Calibri" w:hAnsi="Calibri" w:cs="Calibri"/>
+                <w:lang w:val="en"/>
+              </w:rPr>
+              <w:t xml:space="preserve">. </w:t>
             </w:r>
           </w:p>
         </w:tc>
@@ -519,7 +548,7 @@
               </w:rPr>
               <w:t xml:space="preserve">A project that uses the MAX4466 Electret Mic to record 9 hours activated with a button press, </w:t>
             </w:r>
-            <w:hyperlink r:id="rId9" w:history="1">
+            <w:hyperlink r:id="rId10" w:history="1">
               <w:r>
                 <w:rPr>
                   <w:rStyle w:val="Hyperlink"/>
@@ -579,7 +608,7 @@
               </w:rPr>
               <w:t xml:space="preserve">Specific VS1053 audio input/output, addresses, modes, and registers, </w:t>
             </w:r>
-            <w:hyperlink r:id="rId10" w:history="1">
+            <w:hyperlink r:id="rId11" w:history="1">
               <w:r>
                 <w:rPr>
                   <w:rStyle w:val="Hyperlink"/>
@@ -615,13 +644,6 @@
                 <w:lang w:val="en"/>
               </w:rPr>
             </w:pPr>
-            <w:r>
-              <w:rPr>
-                <w:rFonts w:ascii="Calibri" w:hAnsi="Calibri" w:cs="Calibri"/>
-                <w:lang w:val="en"/>
-              </w:rPr>
-              <w:t>Tibits</w:t>
-            </w:r>
           </w:p>
         </w:tc>
         <w:tc>
@@ -644,6 +666,75 @@
                 <w:rFonts w:ascii="Calibri" w:hAnsi="Calibri" w:cs="Calibri"/>
                 <w:lang w:val="en"/>
               </w:rPr>
+              <w:t xml:space="preserve">Loading a plugin, </w:t>
+            </w:r>
+            <w:hyperlink r:id="rId12" w:history="1">
+              <w:r>
+                <w:rPr>
+                  <w:rStyle w:val="Hyperlink"/>
+                  <w:rFonts w:ascii="Calibri" w:hAnsi="Calibri" w:cs="Calibri"/>
+                  <w:lang w:val="en"/>
+                </w:rPr>
+                <w:t>here</w:t>
+              </w:r>
+            </w:hyperlink>
+            <w:r>
+              <w:rPr>
+                <w:rFonts w:ascii="Calibri" w:hAnsi="Calibri" w:cs="Calibri"/>
+                <w:lang w:val="en"/>
+              </w:rPr>
+              <w:t>.</w:t>
+            </w:r>
+          </w:p>
+        </w:tc>
+      </w:tr>
+      <w:tr>
+        <w:tc>
+          <w:tcPr>
+            <w:tcW w:w="1426" w:type="dxa"/>
+          </w:tcPr>
+          <w:p>
+            <w:pPr>
+              <w:autoSpaceDE w:val="0"/>
+              <w:autoSpaceDN w:val="0"/>
+              <w:adjustRightInd w:val="0"/>
+              <w:spacing w:after="200" w:line="276" w:lineRule="auto"/>
+              <w:rPr>
+                <w:rFonts w:ascii="Calibri" w:hAnsi="Calibri" w:cs="Calibri"/>
+                <w:lang w:val="en"/>
+              </w:rPr>
+            </w:pPr>
+            <w:proofErr w:type="spellStart"/>
+            <w:r>
+              <w:rPr>
+                <w:rFonts w:ascii="Calibri" w:hAnsi="Calibri" w:cs="Calibri"/>
+                <w:lang w:val="en"/>
+              </w:rPr>
+              <w:t>Tibits</w:t>
+            </w:r>
+            <w:proofErr w:type="spellEnd"/>
+          </w:p>
+        </w:tc>
+        <w:tc>
+          <w:tcPr>
+            <w:tcW w:w="8019" w:type="dxa"/>
+          </w:tcPr>
+          <w:p>
+            <w:pPr>
+              <w:autoSpaceDE w:val="0"/>
+              <w:autoSpaceDN w:val="0"/>
+              <w:adjustRightInd w:val="0"/>
+              <w:spacing w:after="200" w:line="276" w:lineRule="auto"/>
+              <w:rPr>
+                <w:rFonts w:ascii="Calibri" w:hAnsi="Calibri" w:cs="Calibri"/>
+                <w:lang w:val="en"/>
+              </w:rPr>
+            </w:pPr>
+            <w:r>
+              <w:rPr>
+                <w:rFonts w:ascii="Calibri" w:hAnsi="Calibri" w:cs="Calibri"/>
+                <w:lang w:val="en"/>
+              </w:rPr>
               <w:t xml:space="preserve">Have played with </w:t>
             </w:r>
             <w:r>
@@ -782,6 +873,7 @@
         <w:rPr>
           <w:lang w:val="en"/>
         </w:rPr>
+        <w:lastRenderedPageBreak/>
         <w:t xml:space="preserve">MOSI -&gt; D12 </w:t>
       </w:r>
     </w:p>
@@ -808,7 +900,6 @@
         <w:rPr>
           <w:lang w:val="en"/>
         </w:rPr>
-        <w:lastRenderedPageBreak/>
         <w:t>GND -&gt; GND</w:t>
       </w:r>
     </w:p>
@@ -889,7 +980,7 @@
         </w:rPr>
         <w:t xml:space="preserve">Other people with mic connection issues, </w:t>
       </w:r>
-      <w:hyperlink r:id="rId11" w:history="1">
+      <w:hyperlink r:id="rId13" w:history="1">
         <w:r>
           <w:rPr>
             <w:rStyle w:val="Hyperlink"/>
@@ -923,7 +1014,7 @@
         </w:rPr>
         <w:t xml:space="preserve">If audio is spotty, </w:t>
       </w:r>
-      <w:hyperlink r:id="rId12" w:history="1">
+      <w:hyperlink r:id="rId14" w:history="1">
         <w:r>
           <w:rPr>
             <w:rStyle w:val="Hyperlink"/>
@@ -1075,13 +1166,7 @@
         <w:rPr>
           <w:i/>
         </w:rPr>
-        <w:t>admixer-plugin-record</w:t>
-      </w:r>
-      <w:r>
-        <w:rPr>
-          <w:i/>
-        </w:rPr>
-        <w:t xml:space="preserve"> (in progress)</w:t>
+        <w:t>admixer-plugin-record (in progress)</w:t>
       </w:r>
       <w:r>
         <w:rPr>
@@ -1113,7 +1198,7 @@
       <w:r>
         <w:t xml:space="preserve"> mic input/speaker output in this tutorial </w:t>
       </w:r>
-      <w:hyperlink r:id="rId13" w:anchor="p9545" w:history="1">
+      <w:hyperlink r:id="rId15" w:anchor="p9545" w:history="1">
         <w:r>
           <w:rPr>
             <w:rStyle w:val="Hyperlink"/>
@@ -1136,7 +1221,7 @@
       <w:r>
         <w:t xml:space="preserve">more plugins for different functions in different environments found </w:t>
       </w:r>
-      <w:hyperlink r:id="rId14" w:history="1">
+      <w:hyperlink r:id="rId16" w:history="1">
         <w:r>
           <w:rPr>
             <w:rStyle w:val="Hyperlink"/>
@@ -1193,10 +1278,16 @@
         </w:numPr>
       </w:pPr>
       <w:r>
-        <w:t>working audio files</w:t>
-      </w:r>
-      <w:bookmarkStart w:id="2" w:name="_GoBack"/>
-      <w:bookmarkEnd w:id="2"/>
+        <w:t xml:space="preserve">working audio </w:t>
+      </w:r>
+      <w:proofErr w:type="spellStart"/>
+      <w:r>
+        <w:t>files</w:t>
+      </w:r>
+      <w:r>
+        <w:t>a</w:t>
+      </w:r>
+      <w:proofErr w:type="spellEnd"/>
       <w:r>
         <w:t xml:space="preserve"> ‘secret.mp3’ and ‘roar.ogg’ provided</w:t>
       </w:r>
@@ -1529,19 +1620,28 @@
         </w:rPr>
         <w:t xml:space="preserve">make </w:t>
       </w:r>
-      <w:r>
-        <w:rPr>
-          <w:rFonts w:ascii="Calibri" w:hAnsi="Calibri" w:cs="Calibri"/>
-          <w:lang w:val="en"/>
-        </w:rPr>
-        <w:t>admixer-plugin-</w:t>
-      </w:r>
       <w:proofErr w:type="spellStart"/>
       <w:r>
         <w:rPr>
           <w:rFonts w:ascii="Calibri" w:hAnsi="Calibri" w:cs="Calibri"/>
           <w:lang w:val="en"/>
         </w:rPr>
+        <w:t>admixer</w:t>
+      </w:r>
+      <w:proofErr w:type="spellEnd"/>
+      <w:r>
+        <w:rPr>
+          <w:rFonts w:ascii="Calibri" w:hAnsi="Calibri" w:cs="Calibri"/>
+          <w:lang w:val="en"/>
+        </w:rPr>
+        <w:t>-plugin-</w:t>
+      </w:r>
+      <w:proofErr w:type="spellStart"/>
+      <w:r>
+        <w:rPr>
+          <w:rFonts w:ascii="Calibri" w:hAnsi="Calibri" w:cs="Calibri"/>
+          <w:lang w:val="en"/>
+        </w:rPr>
         <w:t>record.ino</w:t>
       </w:r>
       <w:proofErr w:type="spellEnd"/>
@@ -1616,11 +1716,6 @@
           <w:lang w:val="en"/>
         </w:rPr>
         <w:t xml:space="preserve"> encoding is in ogg but decoding works for ogg, wav, and mp3)</w:t>
-      </w:r>
-    </w:p>
-    <w:p>
-      <w:r>
-        <w:t>Notes</w:t>
       </w:r>
     </w:p>
     <w:p>
@@ -1630,6 +1725,93 @@
           <w:ilvl w:val="0"/>
           <w:numId w:val="3"/>
         </w:numPr>
+        <w:autoSpaceDE w:val="0"/>
+        <w:autoSpaceDN w:val="0"/>
+        <w:adjustRightInd w:val="0"/>
+        <w:spacing w:after="200" w:line="276" w:lineRule="auto"/>
+      </w:pPr>
+      <w:r>
+        <w:rPr>
+          <w:rFonts w:ascii="Calibri" w:hAnsi="Calibri" w:cs="Calibri"/>
+          <w:lang w:val="en"/>
+        </w:rPr>
+        <w:t xml:space="preserve">trouble shoot help forum, </w:t>
+      </w:r>
+      <w:hyperlink r:id="rId17" w:history="1">
+        <w:r>
+          <w:rPr>
+            <w:rStyle w:val="Hyperlink"/>
+            <w:rFonts w:ascii="Calibri" w:hAnsi="Calibri" w:cs="Calibri"/>
+            <w:lang w:val="en"/>
+          </w:rPr>
+          <w:t>here</w:t>
+        </w:r>
+      </w:hyperlink>
+      <w:r>
+        <w:rPr>
+          <w:rFonts w:ascii="Calibri" w:hAnsi="Calibri" w:cs="Calibri"/>
+          <w:lang w:val="en"/>
+        </w:rPr>
+        <w:t xml:space="preserve">. </w:t>
+      </w:r>
+    </w:p>
+    <w:p>
+      <w:pPr>
+        <w:pStyle w:val="ListParagraph"/>
+        <w:numPr>
+          <w:ilvl w:val="0"/>
+          <w:numId w:val="3"/>
+        </w:numPr>
+        <w:autoSpaceDE w:val="0"/>
+        <w:autoSpaceDN w:val="0"/>
+        <w:adjustRightInd w:val="0"/>
+        <w:spacing w:after="200" w:line="276" w:lineRule="auto"/>
+      </w:pPr>
+      <w:r>
+        <w:rPr>
+          <w:rFonts w:ascii="Calibri" w:hAnsi="Calibri" w:cs="Calibri"/>
+          <w:lang w:val="en"/>
+        </w:rPr>
+        <w:t xml:space="preserve">Tried diff connections based off this, </w:t>
+      </w:r>
+      <w:hyperlink r:id="rId18" w:history="1">
+        <w:r>
+          <w:rPr>
+            <w:rStyle w:val="Hyperlink"/>
+            <w:rFonts w:ascii="Calibri" w:hAnsi="Calibri" w:cs="Calibri"/>
+            <w:lang w:val="en"/>
+          </w:rPr>
+          <w:t>here</w:t>
+        </w:r>
+      </w:hyperlink>
+      <w:bookmarkStart w:id="2" w:name="_GoBack"/>
+      <w:bookmarkEnd w:id="2"/>
+      <w:r>
+        <w:rPr>
+          <w:rFonts w:ascii="Calibri" w:hAnsi="Calibri" w:cs="Calibri"/>
+          <w:lang w:val="en"/>
+        </w:rPr>
+        <w:t>.</w:t>
+      </w:r>
+    </w:p>
+    <w:p>
+      <w:pPr>
+        <w:autoSpaceDE w:val="0"/>
+        <w:autoSpaceDN w:val="0"/>
+        <w:adjustRightInd w:val="0"/>
+        <w:spacing w:after="200" w:line="276" w:lineRule="auto"/>
+      </w:pPr>
+      <w:r>
+        <w:t>Notes</w:t>
+      </w:r>
+    </w:p>
+    <w:p>
+      <w:pPr>
+        <w:pStyle w:val="ListParagraph"/>
+        <w:numPr>
+          <w:ilvl w:val="0"/>
+          <w:numId w:val="3"/>
+        </w:numPr>
         <w:rPr>
           <w:lang w:val="en"/>
         </w:rPr>
@@ -1640,7 +1822,7 @@
         </w:rPr>
         <w:t xml:space="preserve">MAX 4466 </w:t>
       </w:r>
-      <w:hyperlink r:id="rId15" w:history="1">
+      <w:hyperlink r:id="rId19" w:history="1">
         <w:r>
           <w:rPr>
             <w:rStyle w:val="Hyperlink"/>
@@ -2814,6 +2996,18 @@
       <w:spacing w:val="15"/>
     </w:rPr>
   </w:style>
+  <w:style w:type="character" w:styleId="FollowedHyperlink">
+    <w:name w:val="FollowedHyperlink"/>
+    <w:basedOn w:val="DefaultParagraphFont"/>
+    <w:uiPriority w:val="99"/>
+    <w:semiHidden/>
+    <w:unhideWhenUsed/>
+    <w:rsid w:val="00593AB3"/>
+    <w:rPr>
+      <w:color w:val="954F72" w:themeColor="followedHyperlink"/>
+      <w:u w:val="single"/>
+    </w:rPr>
+  </w:style>
 </w:styles>
 </file>
 

</xml_diff>